<commit_message>
Update PRATICA DO SCRUM - SISTEMA DE GESTAO DA ESCOLA ESPERANCA.docx
</commit_message>
<xml_diff>
--- a/SCRUM/PRATICA DO SCRUM - SISTEMA DE GESTAO DA ESCOLA ESPERANCA.docx
+++ b/SCRUM/PRATICA DO SCRUM - SISTEMA DE GESTAO DA ESCOLA ESPERANCA.docx
@@ -79,13 +79,7 @@
         <w:rPr>
           <w:rFonts w:ascii="Calibri" w:eastAsia="Calibri" w:hAnsi="Calibri" w:cs="Calibri"/>
         </w:rPr>
-        <w:t xml:space="preserve">O documento de visão de projeto </w:t>
-      </w:r>
-      <w:r>
-        <w:rPr>
-          <w:rFonts w:ascii="Calibri" w:eastAsia="Calibri" w:hAnsi="Calibri" w:cs="Calibri"/>
-        </w:rPr>
-        <w:t xml:space="preserve">é </w:t>
+        <w:t xml:space="preserve">O documento de visão de projeto é </w:t>
       </w:r>
       <w:r>
         <w:rPr>
@@ -177,13 +171,7 @@
         <w:rPr>
           <w:rFonts w:ascii="Calibri" w:eastAsia="Calibri" w:hAnsi="Calibri" w:cs="Calibri"/>
         </w:rPr>
-        <w:t xml:space="preserve">presentar o escopo </w:t>
-      </w:r>
-      <w:r>
-        <w:rPr>
-          <w:rFonts w:ascii="Calibri" w:eastAsia="Calibri" w:hAnsi="Calibri" w:cs="Calibri"/>
-        </w:rPr>
-        <w:t>preliminar</w:t>
+        <w:t>presentar o escopo preliminar</w:t>
       </w:r>
       <w:r>
         <w:rPr>
@@ -207,25 +195,7 @@
         <w:rPr>
           <w:rFonts w:ascii="Calibri" w:eastAsia="Calibri" w:hAnsi="Calibri" w:cs="Calibri"/>
         </w:rPr>
-        <w:t>bjetivos</w:t>
-      </w:r>
-      <w:r>
-        <w:rPr>
-          <w:rFonts w:ascii="Calibri" w:eastAsia="Calibri" w:hAnsi="Calibri" w:cs="Calibri"/>
-        </w:rPr>
-        <w:t xml:space="preserve"> e</w:t>
-      </w:r>
-      <w:r>
-        <w:rPr>
-          <w:rFonts w:ascii="Calibri" w:eastAsia="Calibri" w:hAnsi="Calibri" w:cs="Calibri"/>
-        </w:rPr>
-        <w:t xml:space="preserve"> metas</w:t>
-      </w:r>
-      <w:r>
-        <w:rPr>
-          <w:rFonts w:ascii="Calibri" w:eastAsia="Calibri" w:hAnsi="Calibri" w:cs="Calibri"/>
-        </w:rPr>
-        <w:t xml:space="preserve"> do projeto</w:t>
+        <w:t>bjetivos e metas do projeto</w:t>
       </w:r>
       <w:r>
         <w:rPr>
@@ -237,19 +207,7 @@
         <w:rPr>
           <w:rFonts w:ascii="Calibri" w:eastAsia="Calibri" w:hAnsi="Calibri" w:cs="Calibri"/>
         </w:rPr>
-        <w:t xml:space="preserve"> para as </w:t>
-      </w:r>
-      <w:r>
-        <w:rPr>
-          <w:rFonts w:ascii="Calibri" w:eastAsia="Calibri" w:hAnsi="Calibri" w:cs="Calibri"/>
-        </w:rPr>
-        <w:t>principais partes envolvidas</w:t>
-      </w:r>
-      <w:r>
-        <w:rPr>
-          <w:rFonts w:ascii="Calibri" w:eastAsia="Calibri" w:hAnsi="Calibri" w:cs="Calibri"/>
-        </w:rPr>
-        <w:t>.</w:t>
+        <w:t xml:space="preserve"> para as principais partes envolvidas.</w:t>
       </w:r>
     </w:p>
     <w:p>
@@ -388,7 +346,6 @@
     <w:p>
       <w:pPr>
         <w:spacing w:after="200" w:line="276" w:lineRule="auto"/>
-        <w:jc w:val="center"/>
         <w:rPr>
           <w:rFonts w:ascii="Calibri" w:eastAsia="Calibri" w:hAnsi="Calibri" w:cs="Calibri"/>
           <w:b/>
@@ -397,20 +354,360 @@
           <w:szCs w:val="32"/>
         </w:rPr>
       </w:pPr>
-      <w:r>
-        <w:rPr>
-          <w:rFonts w:ascii="Calibri" w:eastAsia="Calibri" w:hAnsi="Calibri" w:cs="Calibri"/>
+    </w:p>
+    <w:p>
+      <w:pPr>
+        <w:spacing w:after="200" w:line="276" w:lineRule="auto"/>
+      </w:pPr>
+      <w:r>
+        <w:rPr>
+          <w:rFonts w:ascii="Calibri" w:eastAsia="Calibri" w:hAnsi="Calibri" w:cs="Calibri"/>
+        </w:rPr>
+        <w:t xml:space="preserve">O documento de visão de projeto </w:t>
+      </w:r>
+      <w:r>
+        <w:rPr>
+          <w:rFonts w:ascii="Calibri" w:eastAsia="Calibri" w:hAnsi="Calibri" w:cs="Calibri"/>
+        </w:rPr>
+        <w:t>deve conter:</w:t>
+      </w:r>
+    </w:p>
+    <w:p>
+      <w:pPr>
+        <w:pStyle w:val="PargrafodaLista"/>
+        <w:numPr>
+          <w:ilvl w:val="0"/>
+          <w:numId w:val="6"/>
+        </w:numPr>
+        <w:spacing w:after="200" w:line="276" w:lineRule="auto"/>
+        <w:rPr>
+          <w:rFonts w:ascii="Calibri" w:eastAsia="Calibri" w:hAnsi="Calibri" w:cs="Calibri"/>
+        </w:rPr>
+      </w:pPr>
+      <w:r>
+        <w:rPr>
+          <w:rFonts w:ascii="Calibri" w:eastAsia="Calibri" w:hAnsi="Calibri" w:cs="Calibri"/>
+        </w:rPr>
+        <w:t>Título</w:t>
+      </w:r>
+      <w:r>
+        <w:rPr>
+          <w:rFonts w:ascii="Calibri" w:eastAsia="Calibri" w:hAnsi="Calibri" w:cs="Calibri"/>
+        </w:rPr>
+        <w:t>.</w:t>
+      </w:r>
+    </w:p>
+    <w:p>
+      <w:pPr>
+        <w:pStyle w:val="PargrafodaLista"/>
+        <w:numPr>
+          <w:ilvl w:val="0"/>
+          <w:numId w:val="6"/>
+        </w:numPr>
+        <w:spacing w:after="200" w:line="276" w:lineRule="auto"/>
+        <w:rPr>
+          <w:rFonts w:ascii="Calibri" w:eastAsia="Calibri" w:hAnsi="Calibri" w:cs="Calibri"/>
+        </w:rPr>
+      </w:pPr>
+      <w:r>
+        <w:t>Objetivo</w:t>
+      </w:r>
+      <w:r>
+        <w:t xml:space="preserve"> – inclui estimativa de data de término, valor máximo do orçamento, especificação do produto</w:t>
+      </w:r>
+      <w:r>
+        <w:t>.</w:t>
+      </w:r>
+    </w:p>
+    <w:p>
+      <w:pPr>
+        <w:pStyle w:val="PargrafodaLista"/>
+        <w:numPr>
+          <w:ilvl w:val="0"/>
+          <w:numId w:val="6"/>
+        </w:numPr>
+        <w:spacing w:after="200" w:line="276" w:lineRule="auto"/>
+        <w:rPr>
+          <w:rFonts w:ascii="Calibri" w:eastAsia="Calibri" w:hAnsi="Calibri" w:cs="Calibri"/>
+        </w:rPr>
+      </w:pPr>
+      <w:r>
+        <w:t>Justificativa – o porquê de o projeto existir</w:t>
+      </w:r>
+      <w:r>
+        <w:t>.</w:t>
+      </w:r>
+    </w:p>
+    <w:p>
+      <w:pPr>
+        <w:pStyle w:val="PargrafodaLista"/>
+        <w:numPr>
+          <w:ilvl w:val="0"/>
+          <w:numId w:val="6"/>
+        </w:numPr>
+        <w:spacing w:after="200" w:line="276" w:lineRule="auto"/>
+        <w:rPr>
+          <w:rFonts w:ascii="Calibri" w:eastAsia="Calibri" w:hAnsi="Calibri" w:cs="Calibri"/>
+        </w:rPr>
+      </w:pPr>
+      <w:r>
+        <w:rPr>
+          <w:rFonts w:ascii="Calibri" w:eastAsia="Calibri" w:hAnsi="Calibri" w:cs="Calibri"/>
+        </w:rPr>
+        <w:t xml:space="preserve">Descrição Geral – Detalhes a respeito do projeto, o que é, </w:t>
+      </w:r>
+      <w:r>
+        <w:rPr>
+          <w:rFonts w:ascii="Calibri" w:eastAsia="Calibri" w:hAnsi="Calibri" w:cs="Calibri"/>
+        </w:rPr>
+        <w:t>para</w:t>
+      </w:r>
+      <w:r>
+        <w:rPr>
+          <w:rFonts w:ascii="Calibri" w:eastAsia="Calibri" w:hAnsi="Calibri" w:cs="Calibri"/>
+        </w:rPr>
+        <w:t xml:space="preserve"> que serve, quem vai usar pra que, etc...</w:t>
+      </w:r>
+    </w:p>
+    <w:p>
+      <w:pPr>
+        <w:pStyle w:val="PargrafodaLista"/>
+        <w:numPr>
+          <w:ilvl w:val="0"/>
+          <w:numId w:val="6"/>
+        </w:numPr>
+        <w:spacing w:after="200" w:line="276" w:lineRule="auto"/>
+        <w:rPr>
+          <w:rFonts w:ascii="Calibri" w:eastAsia="Calibri" w:hAnsi="Calibri" w:cs="Calibri"/>
+        </w:rPr>
+      </w:pPr>
+      <w:r>
+        <w:rPr>
+          <w:rFonts w:ascii="Calibri" w:eastAsia="Calibri" w:hAnsi="Calibri" w:cs="Calibri"/>
+        </w:rPr>
+        <w:t>Equipe – quem são os membros, Scrum master, dono do projeto e equipe scrum.</w:t>
+      </w:r>
+    </w:p>
+    <w:p>
+      <w:pPr>
+        <w:pStyle w:val="PargrafodaLista"/>
+        <w:numPr>
+          <w:ilvl w:val="0"/>
+          <w:numId w:val="6"/>
+        </w:numPr>
+        <w:spacing w:after="200" w:line="276" w:lineRule="auto"/>
+        <w:rPr>
+          <w:rFonts w:ascii="Calibri" w:eastAsia="Calibri" w:hAnsi="Calibri" w:cs="Calibri"/>
+        </w:rPr>
+      </w:pPr>
+      <w:r>
+        <w:rPr>
+          <w:rFonts w:ascii="Calibri" w:eastAsia="Calibri" w:hAnsi="Calibri" w:cs="Calibri"/>
+        </w:rPr>
+        <w:t>Partes interessadas – uma lista de quem são e por que estão interessados no projeto.</w:t>
+      </w:r>
+    </w:p>
+    <w:p>
+      <w:pPr>
+        <w:pStyle w:val="PargrafodaLista"/>
+        <w:numPr>
+          <w:ilvl w:val="0"/>
+          <w:numId w:val="6"/>
+        </w:numPr>
+        <w:spacing w:after="200" w:line="276" w:lineRule="auto"/>
+        <w:rPr>
+          <w:rFonts w:ascii="Calibri" w:eastAsia="Calibri" w:hAnsi="Calibri" w:cs="Calibri"/>
+        </w:rPr>
+      </w:pPr>
+      <w:r>
+        <w:rPr>
+          <w:rFonts w:ascii="Calibri" w:eastAsia="Calibri" w:hAnsi="Calibri" w:cs="Calibri"/>
+        </w:rPr>
+        <w:t xml:space="preserve">Premissas – São </w:t>
+      </w:r>
+      <w:r>
+        <w:rPr>
+          <w:rFonts w:ascii="Calibri" w:eastAsia="Calibri" w:hAnsi="Calibri" w:cs="Calibri"/>
+        </w:rPr>
+        <w:t>detalhes dos quais o projeto depende</w:t>
+      </w:r>
+      <w:r>
+        <w:rPr>
+          <w:rFonts w:ascii="Calibri" w:eastAsia="Calibri" w:hAnsi="Calibri" w:cs="Calibri"/>
+        </w:rPr>
+        <w:t xml:space="preserve"> (se for o caso)</w:t>
+      </w:r>
+      <w:r>
+        <w:rPr>
+          <w:rFonts w:ascii="Calibri" w:eastAsia="Calibri" w:hAnsi="Calibri" w:cs="Calibri"/>
+        </w:rPr>
+        <w:t>, mas não tem como se ter certeza do estado ou disponibilidade desse detalhe. Veja o documento na pasta de recursos para exemplos.</w:t>
+      </w:r>
+    </w:p>
+    <w:p>
+      <w:pPr>
+        <w:pStyle w:val="PargrafodaLista"/>
+        <w:numPr>
+          <w:ilvl w:val="0"/>
+          <w:numId w:val="6"/>
+        </w:numPr>
+        <w:spacing w:after="200" w:line="276" w:lineRule="auto"/>
+        <w:rPr>
+          <w:rFonts w:ascii="Calibri" w:eastAsia="Calibri" w:hAnsi="Calibri" w:cs="Calibri"/>
+        </w:rPr>
+      </w:pPr>
+      <w:r>
+        <w:rPr>
+          <w:rFonts w:ascii="Calibri" w:eastAsia="Calibri" w:hAnsi="Calibri" w:cs="Calibri"/>
+        </w:rPr>
+        <w:t xml:space="preserve">Restrições – qualquer restrição do projeto, como data limite, orçamento, funcionalidade do produto, </w:t>
+      </w:r>
+      <w:r>
+        <w:rPr>
+          <w:rFonts w:ascii="Calibri" w:eastAsia="Calibri" w:hAnsi="Calibri" w:cs="Calibri"/>
+        </w:rPr>
+        <w:t>etc...</w:t>
+      </w:r>
+    </w:p>
+    <w:p>
+      <w:pPr>
+        <w:pStyle w:val="PargrafodaLista"/>
+        <w:numPr>
+          <w:ilvl w:val="0"/>
+          <w:numId w:val="6"/>
+        </w:numPr>
+        <w:spacing w:after="200" w:line="276" w:lineRule="auto"/>
+        <w:rPr>
+          <w:rFonts w:ascii="Calibri" w:eastAsia="Calibri" w:hAnsi="Calibri" w:cs="Calibri"/>
+        </w:rPr>
+      </w:pPr>
+      <w:r>
+        <w:rPr>
+          <w:rFonts w:ascii="Calibri" w:eastAsia="Calibri" w:hAnsi="Calibri" w:cs="Calibri"/>
+        </w:rPr>
+        <w:lastRenderedPageBreak/>
+        <w:t>Escopo do projeto – Excluir tudo que não faz parte do projeto</w:t>
+      </w:r>
+      <w:r>
+        <w:rPr>
+          <w:rFonts w:ascii="Calibri" w:eastAsia="Calibri" w:hAnsi="Calibri" w:cs="Calibri"/>
+        </w:rPr>
+        <w:t xml:space="preserve">, coisas duvidosas, </w:t>
+      </w:r>
+      <w:r>
+        <w:rPr>
+          <w:rFonts w:ascii="Calibri" w:eastAsia="Calibri" w:hAnsi="Calibri" w:cs="Calibri"/>
+        </w:rPr>
+        <w:t>que beiram o limiar</w:t>
+      </w:r>
+      <w:r>
+        <w:rPr>
+          <w:rFonts w:ascii="Calibri" w:eastAsia="Calibri" w:hAnsi="Calibri" w:cs="Calibri"/>
+        </w:rPr>
+        <w:t xml:space="preserve"> </w:t>
+      </w:r>
+      <w:r>
+        <w:rPr>
+          <w:rFonts w:ascii="Calibri" w:eastAsia="Calibri" w:hAnsi="Calibri" w:cs="Calibri"/>
+        </w:rPr>
+        <w:t>d</w:t>
+      </w:r>
+      <w:r>
+        <w:rPr>
+          <w:rFonts w:ascii="Calibri" w:eastAsia="Calibri" w:hAnsi="Calibri" w:cs="Calibri"/>
+        </w:rPr>
+        <w:t xml:space="preserve">o escopo original (coisas que podem ser entendidas como </w:t>
+      </w:r>
+      <w:r>
+        <w:rPr>
+          <w:rFonts w:ascii="Calibri" w:eastAsia="Calibri" w:hAnsi="Calibri" w:cs="Calibri"/>
+        </w:rPr>
+        <w:t>parte do projeto,</w:t>
+      </w:r>
+      <w:r>
+        <w:rPr>
+          <w:rFonts w:ascii="Calibri" w:eastAsia="Calibri" w:hAnsi="Calibri" w:cs="Calibri"/>
+        </w:rPr>
+        <w:t xml:space="preserve"> mas que não são)</w:t>
+      </w:r>
+    </w:p>
+    <w:p>
+      <w:pPr>
+        <w:pStyle w:val="PargrafodaLista"/>
+        <w:numPr>
+          <w:ilvl w:val="0"/>
+          <w:numId w:val="6"/>
+        </w:numPr>
+        <w:spacing w:after="200" w:line="276" w:lineRule="auto"/>
+        <w:rPr>
+          <w:rFonts w:ascii="Calibri" w:eastAsia="Calibri" w:hAnsi="Calibri" w:cs="Calibri"/>
+        </w:rPr>
+      </w:pPr>
+      <w:r>
+        <w:rPr>
+          <w:rFonts w:ascii="Calibri" w:eastAsia="Calibri" w:hAnsi="Calibri" w:cs="Calibri"/>
+        </w:rPr>
+        <w:t>Riscos preliminares – possíveis impedimentos que possam atrapalhar o desenvolvimento do projeto</w:t>
+      </w:r>
+    </w:p>
+    <w:p>
+      <w:pPr>
+        <w:pStyle w:val="PargrafodaLista"/>
+        <w:shd w:val="clear" w:color="auto" w:fill="FFFFFF"/>
+        <w:spacing w:after="0" w:line="240" w:lineRule="auto"/>
+        <w:rPr>
+          <w:rFonts w:ascii="Roboto" w:eastAsia="Times New Roman" w:hAnsi="Roboto" w:cs="Times New Roman"/>
           <w:b/>
           <w:bCs/>
-          <w:sz w:val="32"/>
-          <w:szCs w:val="32"/>
-        </w:rPr>
-        <w:t>Assistir a partir dos 4 minutos</w:t>
-      </w:r>
-    </w:p>
-    <w:p>
-      <w:pPr>
+          <w:color w:val="1C1D1F"/>
+          <w:sz w:val="24"/>
+          <w:szCs w:val="24"/>
+        </w:rPr>
+      </w:pPr>
+    </w:p>
+    <w:p>
+      <w:pPr>
+        <w:shd w:val="clear" w:color="auto" w:fill="FFFFFF"/>
+        <w:spacing w:beforeAutospacing="1" w:after="0" w:afterAutospacing="1" w:line="240" w:lineRule="auto"/>
+        <w:ind w:left="360"/>
+        <w:rPr>
+          <w:rFonts w:ascii="Calibri" w:eastAsia="Calibri" w:hAnsi="Calibri" w:cs="Calibri"/>
+        </w:rPr>
+      </w:pPr>
+      <w:r>
+        <w:rPr>
+          <w:rFonts w:ascii="Calibri" w:eastAsia="Calibri" w:hAnsi="Calibri" w:cs="Calibri"/>
+        </w:rPr>
+        <w:t>A</w:t>
+      </w:r>
+      <w:r>
+        <w:rPr>
+          <w:rFonts w:ascii="Calibri" w:eastAsia="Calibri" w:hAnsi="Calibri" w:cs="Calibri"/>
+        </w:rPr>
+        <w:t xml:space="preserve"> declaração de visão é criada, gerenciada e propagada pelo Product Owner, que garante que o Product Backlog esteja sempre alinhado com a visão do produto.</w:t>
+      </w:r>
+    </w:p>
+    <w:p>
+      <w:pPr>
+        <w:shd w:val="clear" w:color="auto" w:fill="FFFFFF"/>
+        <w:spacing w:after="0" w:line="240" w:lineRule="auto"/>
+        <w:ind w:left="360"/>
+        <w:rPr>
+          <w:rFonts w:ascii="Calibri" w:eastAsia="Calibri" w:hAnsi="Calibri" w:cs="Calibri"/>
+        </w:rPr>
+      </w:pPr>
+      <w:r>
+        <w:rPr>
+          <w:rFonts w:ascii="Calibri" w:eastAsia="Calibri" w:hAnsi="Calibri" w:cs="Calibri"/>
+        </w:rPr>
+        <w:t>No entanto, o Time Scrum, os clientes e quaisquer outras partes relevantes interessadas podem estar diretamente envolvidos no refinamento dessa Visão.</w:t>
+      </w:r>
+    </w:p>
+    <w:p>
+      <w:pPr>
+        <w:pStyle w:val="PargrafodaLista"/>
         <w:spacing w:after="200" w:line="276" w:lineRule="auto"/>
+        <w:jc w:val="center"/>
         <w:rPr>
           <w:rFonts w:ascii="Calibri" w:eastAsia="Calibri" w:hAnsi="Calibri" w:cs="Calibri"/>
         </w:rPr>
@@ -1530,6 +1827,7 @@
   <w:style w:type="character" w:default="1" w:styleId="Fontepargpadro">
     <w:name w:val="Default Paragraph Font"/>
     <w:uiPriority w:val="1"/>
+    <w:semiHidden/>
     <w:unhideWhenUsed/>
   </w:style>
   <w:style w:type="table" w:default="1" w:styleId="Tabelanormal">
@@ -1638,6 +1936,44 @@
       <w:color w:val="44546A" w:themeColor="text2"/>
       <w:sz w:val="18"/>
       <w:szCs w:val="18"/>
+    </w:rPr>
+  </w:style>
+  <w:style w:type="paragraph" w:styleId="NormalWeb">
+    <w:name w:val="Normal (Web)"/>
+    <w:basedOn w:val="Normal"/>
+    <w:uiPriority w:val="99"/>
+    <w:semiHidden/>
+    <w:unhideWhenUsed/>
+    <w:rsid w:val="008E5DEF"/>
+    <w:pPr>
+      <w:spacing w:before="100" w:beforeAutospacing="1" w:after="100" w:afterAutospacing="1" w:line="240" w:lineRule="auto"/>
+    </w:pPr>
+    <w:rPr>
+      <w:rFonts w:ascii="Times New Roman" w:eastAsia="Times New Roman" w:hAnsi="Times New Roman" w:cs="Times New Roman"/>
+      <w:sz w:val="24"/>
+      <w:szCs w:val="24"/>
+    </w:rPr>
+  </w:style>
+  <w:style w:type="character" w:styleId="Forte">
+    <w:name w:val="Strong"/>
+    <w:basedOn w:val="Fontepargpadro"/>
+    <w:uiPriority w:val="22"/>
+    <w:qFormat/>
+    <w:rsid w:val="008E5DEF"/>
+    <w:rPr>
+      <w:b/>
+      <w:bCs/>
+    </w:rPr>
+  </w:style>
+  <w:style w:type="character" w:styleId="nfase">
+    <w:name w:val="Emphasis"/>
+    <w:basedOn w:val="Fontepargpadro"/>
+    <w:uiPriority w:val="20"/>
+    <w:qFormat/>
+    <w:rsid w:val="008E5DEF"/>
+    <w:rPr>
+      <w:i/>
+      <w:iCs/>
     </w:rPr>
   </w:style>
 </w:styles>

</xml_diff>